<commit_message>
Updated starter code and word doc
</commit_message>
<xml_diff>
--- a/SACAIR Getting Started.docx
+++ b/SACAIR Getting Started.docx
@@ -1778,127 +1778,11 @@
       <w:pPr>
         <w:pStyle w:val="Heading2"/>
       </w:pPr>
-      <w:bookmarkStart w:id="7" w:name="_Toc151477106"/>
-      <w:r>
-        <w:t>Starting resources</w:t>
+      <w:bookmarkStart w:id="7" w:name="_Toc151477107"/>
+      <w:r>
+        <w:t>Environment</w:t>
       </w:r>
       <w:bookmarkEnd w:id="7"/>
-    </w:p>
-    <w:p>
-      <w:pPr>
-        <w:rPr>
-          <w:lang w:val="en-ZA"/>
-        </w:rPr>
-      </w:pPr>
-      <w:r>
-        <w:t xml:space="preserve">Navigate to: </w:t>
-      </w:r>
-      <w:hyperlink r:id="rId11" w:history="1">
-        <w:r>
-          <w:rPr>
-            <w:rStyle w:val="Hyperlink"/>
-          </w:rPr>
-          <w:t>h</w:t>
-        </w:r>
-      </w:hyperlink>
-      <w:hyperlink r:id="rId12" w:history="1">
-        <w:r>
-          <w:rPr>
-            <w:rStyle w:val="Hyperlink"/>
-            <w:lang w:val="en-ZA"/>
-          </w:rPr>
-          <w:t>ttps://github.com/jules-deponte-entelect/SACAIR-Hackathon-2023</w:t>
-        </w:r>
-      </w:hyperlink>
-    </w:p>
-    <w:p>
-      <w:r>
-        <w:rPr>
-          <w:lang w:val="en-ZA"/>
-        </w:rPr>
-        <w:t xml:space="preserve">Select </w:t>
-      </w:r>
-      <w:r>
-        <w:rPr>
-          <w:b/>
-          <w:bCs/>
-          <w:lang w:val="en-ZA"/>
-        </w:rPr>
-        <w:t>&lt;&gt; Code</w:t>
-      </w:r>
-      <w:r>
-        <w:rPr>
-          <w:lang w:val="en-ZA"/>
-        </w:rPr>
-        <w:t xml:space="preserve"> and download ZIP. This contains the data and start</w:t>
-      </w:r>
-      <w:r>
-        <w:rPr>
-          <w:lang w:val="en-ZA"/>
-        </w:rPr>
-        <w:t>er</w:t>
-      </w:r>
-      <w:r>
-        <w:rPr>
-          <w:lang w:val="en-ZA"/>
-        </w:rPr>
-        <w:t xml:space="preserve"> code.</w:t>
-      </w:r>
-    </w:p>
-    <w:p>
-      <w:r>
-        <w:rPr>
-          <w:noProof/>
-        </w:rPr>
-        <w:drawing>
-          <wp:inline distT="0" distB="0" distL="0" distR="0" wp14:anchorId="3DEC742E" wp14:editId="13C90831">
-            <wp:extent cx="5943600" cy="2682875"/>
-            <wp:effectExtent l="0" t="0" r="0" b="3175"/>
-            <wp:docPr id="714708861" name="Picture 1"/>
-            <wp:cNvGraphicFramePr>
-              <a:graphicFrameLocks xmlns:a="http://schemas.openxmlformats.org/drawingml/2006/main" noChangeAspect="1"/>
-            </wp:cNvGraphicFramePr>
-            <a:graphic xmlns:a="http://schemas.openxmlformats.org/drawingml/2006/main">
-              <a:graphicData uri="http://schemas.openxmlformats.org/drawingml/2006/picture">
-                <pic:pic xmlns:pic="http://schemas.openxmlformats.org/drawingml/2006/picture">
-                  <pic:nvPicPr>
-                    <pic:cNvPr id="714708861" name=""/>
-                    <pic:cNvPicPr/>
-                  </pic:nvPicPr>
-                  <pic:blipFill>
-                    <a:blip r:embed="rId13"/>
-                    <a:stretch>
-                      <a:fillRect/>
-                    </a:stretch>
-                  </pic:blipFill>
-                  <pic:spPr>
-                    <a:xfrm>
-                      <a:off x="0" y="0"/>
-                      <a:ext cx="5943600" cy="2682875"/>
-                    </a:xfrm>
-                    <a:prstGeom prst="rect">
-                      <a:avLst/>
-                    </a:prstGeom>
-                  </pic:spPr>
-                </pic:pic>
-              </a:graphicData>
-            </a:graphic>
-          </wp:inline>
-        </w:drawing>
-      </w:r>
-    </w:p>
-    <w:p/>
-    <w:p/>
-    <w:p>
-      <w:pPr>
-        <w:pStyle w:val="Heading2"/>
-      </w:pPr>
-      <w:bookmarkStart w:id="8" w:name="_Toc151477107"/>
-      <w:r>
-        <w:lastRenderedPageBreak/>
-        <w:t>Environment</w:t>
-      </w:r>
-      <w:bookmarkEnd w:id="8"/>
     </w:p>
     <w:p>
       <w:r>
@@ -1926,7 +1810,7 @@
       <w:r>
         <w:t xml:space="preserve">Navigate to: </w:t>
       </w:r>
-      <w:hyperlink r:id="rId14" w:history="1">
+      <w:hyperlink r:id="rId11" w:history="1">
         <w:r>
           <w:rPr>
             <w:rStyle w:val="Hyperlink"/>
@@ -1945,10 +1829,22 @@
           <w:b/>
           <w:bCs/>
         </w:rPr>
-        <w:t>New Notebook</w:t>
-      </w:r>
-    </w:p>
-    <w:p>
+        <w:t xml:space="preserve">Open </w:t>
+      </w:r>
+      <w:proofErr w:type="spellStart"/>
+      <w:r>
+        <w:rPr>
+          <w:b/>
+          <w:bCs/>
+        </w:rPr>
+        <w:t>Colab</w:t>
+      </w:r>
+      <w:proofErr w:type="spellEnd"/>
+    </w:p>
+    <w:p>
+      <w:pPr>
+        <w:keepNext/>
+      </w:pPr>
       <w:r>
         <w:rPr>
           <w:noProof/>
@@ -1956,16 +1852,16 @@
         <mc:AlternateContent>
           <mc:Choice Requires="wps">
             <w:drawing>
-              <wp:anchor distT="0" distB="0" distL="114300" distR="114300" simplePos="0" relativeHeight="251659264" behindDoc="0" locked="0" layoutInCell="1" allowOverlap="1" wp14:anchorId="1ADD9926" wp14:editId="17BE4784">
+              <wp:anchor distT="0" distB="0" distL="114300" distR="114300" simplePos="0" relativeHeight="251659264" behindDoc="0" locked="0" layoutInCell="1" allowOverlap="1" wp14:anchorId="1ADD9926" wp14:editId="7DA68873">
                 <wp:simplePos x="0" y="0"/>
                 <wp:positionH relativeFrom="column">
-                  <wp:posOffset>1928813</wp:posOffset>
+                  <wp:posOffset>1423988</wp:posOffset>
                 </wp:positionH>
                 <wp:positionV relativeFrom="paragraph">
-                  <wp:posOffset>2256155</wp:posOffset>
+                  <wp:posOffset>2272348</wp:posOffset>
                 </wp:positionV>
-                <wp:extent cx="623887" cy="208598"/>
-                <wp:effectExtent l="19050" t="19050" r="24130" b="20320"/>
+                <wp:extent cx="523875" cy="208598"/>
+                <wp:effectExtent l="19050" t="19050" r="28575" b="20320"/>
                 <wp:wrapNone/>
                 <wp:docPr id="681551314" name="Rectangle 1"/>
                 <wp:cNvGraphicFramePr/>
@@ -1976,7 +1872,7 @@
                       <wps:spPr>
                         <a:xfrm>
                           <a:off x="0" y="0"/>
-                          <a:ext cx="623887" cy="208598"/>
+                          <a:ext cx="523875" cy="208598"/>
                         </a:xfrm>
                         <a:prstGeom prst="rect">
                           <a:avLst/>
@@ -2024,7 +1920,7 @@
           </mc:Choice>
           <mc:Fallback>
             <w:pict>
-              <v:rect w14:anchorId="003F6129" id="Rectangle 1" o:spid="_x0000_s1026" style="position:absolute;margin-left:151.9pt;margin-top:177.65pt;width:49.1pt;height:16.45pt;z-index:251659264;visibility:visible;mso-wrap-style:square;mso-width-percent:0;mso-height-percent:0;mso-wrap-distance-left:9pt;mso-wrap-distance-top:0;mso-wrap-distance-right:9pt;mso-wrap-distance-bottom:0;mso-position-horizontal:absolute;mso-position-horizontal-relative:text;mso-position-vertical:absolute;mso-position-vertical-relative:text;mso-width-percent:0;mso-height-percent:0;mso-width-relative:margin;mso-height-relative:margin;v-text-anchor:middle" o:gfxdata="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" filled="f" strokecolor="red" strokeweight="3pt"/>
+              <v:rect w14:anchorId="0FB6DF4F" id="Rectangle 1" o:spid="_x0000_s1026" style="position:absolute;margin-left:112.15pt;margin-top:178.95pt;width:41.25pt;height:16.45pt;z-index:251659264;visibility:visible;mso-wrap-style:square;mso-width-percent:0;mso-height-percent:0;mso-wrap-distance-left:9pt;mso-wrap-distance-top:0;mso-wrap-distance-right:9pt;mso-wrap-distance-bottom:0;mso-position-horizontal:absolute;mso-position-horizontal-relative:text;mso-position-vertical:absolute;mso-position-vertical-relative:text;mso-width-percent:0;mso-height-percent:0;mso-width-relative:margin;mso-height-relative:margin;v-text-anchor:middle" o:gfxdata="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" filled="f" strokecolor="red" strokeweight="3pt"/>
             </w:pict>
           </mc:Fallback>
         </mc:AlternateContent>
@@ -2049,7 +1945,7 @@
                     <pic:cNvPicPr/>
                   </pic:nvPicPr>
                   <pic:blipFill>
-                    <a:blip r:embed="rId15"/>
+                    <a:blip r:embed="rId12"/>
                     <a:stretch>
                       <a:fillRect/>
                     </a:stretch>
@@ -2076,39 +1972,376 @@
       </w:r>
     </w:p>
     <w:p>
-      <w:r>
-        <w:t xml:space="preserve">On the left, select the folder icon, </w:t>
-      </w:r>
-      <w:r>
-        <w:t xml:space="preserve">right-click on the menu pane and select </w:t>
+      <w:pPr>
+        <w:pStyle w:val="Caption"/>
+      </w:pPr>
+      <w:r>
+        <w:t xml:space="preserve">Figure </w:t>
+      </w:r>
+      <w:r>
+        <w:fldChar w:fldCharType="begin"/>
+      </w:r>
+      <w:r>
+        <w:instrText xml:space="preserve"> SEQ Figure \* ARABIC </w:instrText>
+      </w:r>
+      <w:r>
+        <w:fldChar w:fldCharType="separate"/>
+      </w:r>
+      <w:r>
+        <w:rPr>
+          <w:noProof/>
+        </w:rPr>
+        <w:t>1</w:t>
+      </w:r>
+      <w:r>
+        <w:fldChar w:fldCharType="end"/>
+      </w:r>
+      <w:r>
+        <w:t xml:space="preserve"> – Google </w:t>
+      </w:r>
+      <w:proofErr w:type="spellStart"/>
+      <w:r>
+        <w:t>Colab</w:t>
+      </w:r>
+      <w:proofErr w:type="spellEnd"/>
+    </w:p>
+    <w:p/>
+    <w:p>
+      <w:r>
+        <w:t xml:space="preserve">Select </w:t>
       </w:r>
       <w:r>
         <w:rPr>
           <w:b/>
           <w:bCs/>
         </w:rPr>
-        <w:t>Upload</w:t>
-      </w:r>
-      <w:r>
-        <w:t>. Upload the datasets and the starter code to the fol</w:t>
-      </w:r>
-      <w:r>
-        <w:t>d</w:t>
-      </w:r>
-      <w:r>
-        <w:t xml:space="preserve">er. </w:t>
-      </w:r>
-    </w:p>
-    <w:p>
+        <w:t>GitHub</w:t>
+      </w:r>
+      <w:r>
+        <w:t xml:space="preserve">, </w:t>
+      </w:r>
+      <w:r>
+        <w:t xml:space="preserve">and enter the following URL: </w:t>
+      </w:r>
+    </w:p>
+    <w:p>
+      <w:hyperlink r:id="rId13" w:history="1">
+        <w:r>
+          <w:rPr>
+            <w:rStyle w:val="Hyperlink"/>
+          </w:rPr>
+          <w:t>https://github.com/jules-deponte-entelect/SACAIR-Hackathon-2023-Getting-Started.git</w:t>
+        </w:r>
+      </w:hyperlink>
+      <w:r>
+        <w:t xml:space="preserve"> </w:t>
+      </w:r>
+    </w:p>
+    <w:p>
+      <w:pPr>
+        <w:rPr>
+          <w:b/>
+          <w:bCs/>
+        </w:rPr>
+      </w:pPr>
+      <w:r>
+        <w:rPr>
+          <w:b/>
+          <w:bCs/>
+        </w:rPr>
+        <w:t>NOTE</w:t>
+      </w:r>
+      <w:r>
+        <w:t>: Make sure to select the repo called</w:t>
+      </w:r>
+      <w:r>
+        <w:t xml:space="preserve">: </w:t>
+      </w:r>
+      <w:r>
+        <w:rPr>
+          <w:b/>
+          <w:bCs/>
+        </w:rPr>
+        <w:t>SACAIR-Hackathon-2023-Getting-Started</w:t>
+      </w:r>
+    </w:p>
+    <w:p>
+      <w:r>
+        <w:t xml:space="preserve">Select the notebook </w:t>
+      </w:r>
+      <w:r>
+        <w:t>called</w:t>
+      </w:r>
+      <w:r>
+        <w:t xml:space="preserve">: </w:t>
+      </w:r>
+      <w:r>
+        <w:rPr>
+          <w:b/>
+          <w:bCs/>
+        </w:rPr>
+        <w:t xml:space="preserve">SACAIR Hackathon Getting </w:t>
+      </w:r>
+      <w:proofErr w:type="spellStart"/>
+      <w:r>
+        <w:rPr>
+          <w:b/>
+          <w:bCs/>
+        </w:rPr>
+        <w:t>Started.ipynb</w:t>
+      </w:r>
+      <w:proofErr w:type="spellEnd"/>
+    </w:p>
+    <w:p>
+      <w:pPr>
+        <w:keepNext/>
+      </w:pPr>
       <w:r>
         <w:rPr>
           <w:noProof/>
         </w:rPr>
+        <mc:AlternateContent>
+          <mc:Choice Requires="wps">
+            <w:drawing>
+              <wp:anchor distT="0" distB="0" distL="114300" distR="114300" simplePos="0" relativeHeight="251665408" behindDoc="0" locked="0" layoutInCell="1" allowOverlap="1" wp14:anchorId="6A39FEC3" wp14:editId="6CB23640">
+                <wp:simplePos x="0" y="0"/>
+                <wp:positionH relativeFrom="column">
+                  <wp:posOffset>1309174</wp:posOffset>
+                </wp:positionH>
+                <wp:positionV relativeFrom="paragraph">
+                  <wp:posOffset>1301310</wp:posOffset>
+                </wp:positionV>
+                <wp:extent cx="2861310" cy="194310"/>
+                <wp:effectExtent l="19050" t="19050" r="15240" b="15240"/>
+                <wp:wrapNone/>
+                <wp:docPr id="1020550039" name="Rectangle 1"/>
+                <wp:cNvGraphicFramePr/>
+                <a:graphic xmlns:a="http://schemas.openxmlformats.org/drawingml/2006/main">
+                  <a:graphicData uri="http://schemas.microsoft.com/office/word/2010/wordprocessingShape">
+                    <wps:wsp>
+                      <wps:cNvSpPr/>
+                      <wps:spPr>
+                        <a:xfrm>
+                          <a:off x="0" y="0"/>
+                          <a:ext cx="2861310" cy="194310"/>
+                        </a:xfrm>
+                        <a:prstGeom prst="rect">
+                          <a:avLst/>
+                        </a:prstGeom>
+                        <a:noFill/>
+                        <a:ln w="38100">
+                          <a:solidFill>
+                            <a:srgbClr val="FF0000"/>
+                          </a:solidFill>
+                        </a:ln>
+                      </wps:spPr>
+                      <wps:style>
+                        <a:lnRef idx="2">
+                          <a:schemeClr val="accent1">
+                            <a:shade val="15000"/>
+                          </a:schemeClr>
+                        </a:lnRef>
+                        <a:fillRef idx="1">
+                          <a:schemeClr val="accent1"/>
+                        </a:fillRef>
+                        <a:effectRef idx="0">
+                          <a:schemeClr val="accent1"/>
+                        </a:effectRef>
+                        <a:fontRef idx="minor">
+                          <a:schemeClr val="lt1"/>
+                        </a:fontRef>
+                      </wps:style>
+                      <wps:bodyPr rot="0" spcFirstLastPara="0" vertOverflow="overflow" horzOverflow="overflow" vert="horz" wrap="square" lIns="91440" tIns="45720" rIns="91440" bIns="45720" numCol="1" spcCol="0" rtlCol="0" fromWordArt="0" anchor="ctr" anchorCtr="0" forceAA="0" compatLnSpc="1">
+                        <a:prstTxWarp prst="textNoShape">
+                          <a:avLst/>
+                        </a:prstTxWarp>
+                        <a:noAutofit/>
+                      </wps:bodyPr>
+                    </wps:wsp>
+                  </a:graphicData>
+                </a:graphic>
+                <wp14:sizeRelH relativeFrom="margin">
+                  <wp14:pctWidth>0</wp14:pctWidth>
+                </wp14:sizeRelH>
+                <wp14:sizeRelV relativeFrom="margin">
+                  <wp14:pctHeight>0</wp14:pctHeight>
+                </wp14:sizeRelV>
+              </wp:anchor>
+            </w:drawing>
+          </mc:Choice>
+          <mc:Fallback>
+            <w:pict>
+              <v:rect w14:anchorId="4318C849" id="Rectangle 1" o:spid="_x0000_s1026" style="position:absolute;margin-left:103.1pt;margin-top:102.45pt;width:225.3pt;height:15.3pt;z-index:251665408;visibility:visible;mso-wrap-style:square;mso-width-percent:0;mso-height-percent:0;mso-wrap-distance-left:9pt;mso-wrap-distance-top:0;mso-wrap-distance-right:9pt;mso-wrap-distance-bottom:0;mso-position-horizontal:absolute;mso-position-horizontal-relative:text;mso-position-vertical:absolute;mso-position-vertical-relative:text;mso-width-percent:0;mso-height-percent:0;mso-width-relative:margin;mso-height-relative:margin;v-text-anchor:middle" o:gfxdata="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" filled="f" strokecolor="red" strokeweight="3pt"/>
+            </w:pict>
+          </mc:Fallback>
+        </mc:AlternateContent>
+      </w:r>
+      <w:r>
+        <w:rPr>
+          <w:noProof/>
+        </w:rPr>
+        <mc:AlternateContent>
+          <mc:Choice Requires="wps">
+            <w:drawing>
+              <wp:anchor distT="0" distB="0" distL="114300" distR="114300" simplePos="0" relativeHeight="251661312" behindDoc="0" locked="0" layoutInCell="1" allowOverlap="1" wp14:anchorId="00DA45CA" wp14:editId="435BACD7">
+                <wp:simplePos x="0" y="0"/>
+                <wp:positionH relativeFrom="column">
+                  <wp:posOffset>1314450</wp:posOffset>
+                </wp:positionH>
+                <wp:positionV relativeFrom="paragraph">
+                  <wp:posOffset>854075</wp:posOffset>
+                </wp:positionV>
+                <wp:extent cx="4156710" cy="247650"/>
+                <wp:effectExtent l="19050" t="19050" r="15240" b="19050"/>
+                <wp:wrapNone/>
+                <wp:docPr id="614885653" name="Rectangle 1"/>
+                <wp:cNvGraphicFramePr/>
+                <a:graphic xmlns:a="http://schemas.openxmlformats.org/drawingml/2006/main">
+                  <a:graphicData uri="http://schemas.microsoft.com/office/word/2010/wordprocessingShape">
+                    <wps:wsp>
+                      <wps:cNvSpPr/>
+                      <wps:spPr>
+                        <a:xfrm>
+                          <a:off x="0" y="0"/>
+                          <a:ext cx="4156710" cy="247650"/>
+                        </a:xfrm>
+                        <a:prstGeom prst="rect">
+                          <a:avLst/>
+                        </a:prstGeom>
+                        <a:noFill/>
+                        <a:ln w="38100">
+                          <a:solidFill>
+                            <a:srgbClr val="FF0000"/>
+                          </a:solidFill>
+                        </a:ln>
+                      </wps:spPr>
+                      <wps:style>
+                        <a:lnRef idx="2">
+                          <a:schemeClr val="accent1">
+                            <a:shade val="15000"/>
+                          </a:schemeClr>
+                        </a:lnRef>
+                        <a:fillRef idx="1">
+                          <a:schemeClr val="accent1"/>
+                        </a:fillRef>
+                        <a:effectRef idx="0">
+                          <a:schemeClr val="accent1"/>
+                        </a:effectRef>
+                        <a:fontRef idx="minor">
+                          <a:schemeClr val="lt1"/>
+                        </a:fontRef>
+                      </wps:style>
+                      <wps:bodyPr rot="0" spcFirstLastPara="0" vertOverflow="overflow" horzOverflow="overflow" vert="horz" wrap="square" lIns="91440" tIns="45720" rIns="91440" bIns="45720" numCol="1" spcCol="0" rtlCol="0" fromWordArt="0" anchor="ctr" anchorCtr="0" forceAA="0" compatLnSpc="1">
+                        <a:prstTxWarp prst="textNoShape">
+                          <a:avLst/>
+                        </a:prstTxWarp>
+                        <a:noAutofit/>
+                      </wps:bodyPr>
+                    </wps:wsp>
+                  </a:graphicData>
+                </a:graphic>
+                <wp14:sizeRelH relativeFrom="margin">
+                  <wp14:pctWidth>0</wp14:pctWidth>
+                </wp14:sizeRelH>
+                <wp14:sizeRelV relativeFrom="margin">
+                  <wp14:pctHeight>0</wp14:pctHeight>
+                </wp14:sizeRelV>
+              </wp:anchor>
+            </w:drawing>
+          </mc:Choice>
+          <mc:Fallback>
+            <w:pict>
+              <v:rect w14:anchorId="28441673" id="Rectangle 1" o:spid="_x0000_s1026" style="position:absolute;margin-left:103.5pt;margin-top:67.25pt;width:327.3pt;height:19.5pt;z-index:251661312;visibility:visible;mso-wrap-style:square;mso-width-percent:0;mso-height-percent:0;mso-wrap-distance-left:9pt;mso-wrap-distance-top:0;mso-wrap-distance-right:9pt;mso-wrap-distance-bottom:0;mso-position-horizontal:absolute;mso-position-horizontal-relative:text;mso-position-vertical:absolute;mso-position-vertical-relative:text;mso-width-percent:0;mso-height-percent:0;mso-width-relative:margin;mso-height-relative:margin;v-text-anchor:middle" o:gfxdata="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" filled="f" strokecolor="red" strokeweight="3pt"/>
+            </w:pict>
+          </mc:Fallback>
+        </mc:AlternateContent>
+      </w:r>
+      <w:r>
+        <w:rPr>
+          <w:noProof/>
+        </w:rPr>
+        <mc:AlternateContent>
+          <mc:Choice Requires="wps">
+            <w:drawing>
+              <wp:anchor distT="0" distB="0" distL="114300" distR="114300" simplePos="0" relativeHeight="251663360" behindDoc="0" locked="0" layoutInCell="1" allowOverlap="1" wp14:anchorId="685FACAA" wp14:editId="7600606C">
+                <wp:simplePos x="0" y="0"/>
+                <wp:positionH relativeFrom="column">
+                  <wp:posOffset>34290</wp:posOffset>
+                </wp:positionH>
+                <wp:positionV relativeFrom="paragraph">
+                  <wp:posOffset>1684655</wp:posOffset>
+                </wp:positionV>
+                <wp:extent cx="1085850" cy="255270"/>
+                <wp:effectExtent l="19050" t="19050" r="19050" b="11430"/>
+                <wp:wrapNone/>
+                <wp:docPr id="942114094" name="Rectangle 1"/>
+                <wp:cNvGraphicFramePr/>
+                <a:graphic xmlns:a="http://schemas.openxmlformats.org/drawingml/2006/main">
+                  <a:graphicData uri="http://schemas.microsoft.com/office/word/2010/wordprocessingShape">
+                    <wps:wsp>
+                      <wps:cNvSpPr/>
+                      <wps:spPr>
+                        <a:xfrm>
+                          <a:off x="0" y="0"/>
+                          <a:ext cx="1085850" cy="255270"/>
+                        </a:xfrm>
+                        <a:prstGeom prst="rect">
+                          <a:avLst/>
+                        </a:prstGeom>
+                        <a:noFill/>
+                        <a:ln w="38100">
+                          <a:solidFill>
+                            <a:srgbClr val="FF0000"/>
+                          </a:solidFill>
+                        </a:ln>
+                      </wps:spPr>
+                      <wps:style>
+                        <a:lnRef idx="2">
+                          <a:schemeClr val="accent1">
+                            <a:shade val="15000"/>
+                          </a:schemeClr>
+                        </a:lnRef>
+                        <a:fillRef idx="1">
+                          <a:schemeClr val="accent1"/>
+                        </a:fillRef>
+                        <a:effectRef idx="0">
+                          <a:schemeClr val="accent1"/>
+                        </a:effectRef>
+                        <a:fontRef idx="minor">
+                          <a:schemeClr val="lt1"/>
+                        </a:fontRef>
+                      </wps:style>
+                      <wps:bodyPr rot="0" spcFirstLastPara="0" vertOverflow="overflow" horzOverflow="overflow" vert="horz" wrap="square" lIns="91440" tIns="45720" rIns="91440" bIns="45720" numCol="1" spcCol="0" rtlCol="0" fromWordArt="0" anchor="ctr" anchorCtr="0" forceAA="0" compatLnSpc="1">
+                        <a:prstTxWarp prst="textNoShape">
+                          <a:avLst/>
+                        </a:prstTxWarp>
+                        <a:noAutofit/>
+                      </wps:bodyPr>
+                    </wps:wsp>
+                  </a:graphicData>
+                </a:graphic>
+                <wp14:sizeRelH relativeFrom="margin">
+                  <wp14:pctWidth>0</wp14:pctWidth>
+                </wp14:sizeRelH>
+                <wp14:sizeRelV relativeFrom="margin">
+                  <wp14:pctHeight>0</wp14:pctHeight>
+                </wp14:sizeRelV>
+              </wp:anchor>
+            </w:drawing>
+          </mc:Choice>
+          <mc:Fallback>
+            <w:pict>
+              <v:rect w14:anchorId="0F5E09FD" id="Rectangle 1" o:spid="_x0000_s1026" style="position:absolute;margin-left:2.7pt;margin-top:132.65pt;width:85.5pt;height:20.1pt;z-index:251663360;visibility:visible;mso-wrap-style:square;mso-width-percent:0;mso-height-percent:0;mso-wrap-distance-left:9pt;mso-wrap-distance-top:0;mso-wrap-distance-right:9pt;mso-wrap-distance-bottom:0;mso-position-horizontal:absolute;mso-position-horizontal-relative:text;mso-position-vertical:absolute;mso-position-vertical-relative:text;mso-width-percent:0;mso-height-percent:0;mso-width-relative:margin;mso-height-relative:margin;v-text-anchor:middle" o:gfxdata="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" filled="f" strokecolor="red" strokeweight="3pt"/>
+            </w:pict>
+          </mc:Fallback>
+        </mc:AlternateContent>
+      </w:r>
+      <w:r>
         <w:drawing>
-          <wp:inline distT="0" distB="0" distL="0" distR="0" wp14:anchorId="05165EF6" wp14:editId="23BE650E">
-            <wp:extent cx="5943600" cy="2279650"/>
-            <wp:effectExtent l="19050" t="19050" r="19050" b="25400"/>
-            <wp:docPr id="686849785" name="Picture 1" descr="A screenshot of a computer&#10;&#10;Description automatically generated"/>
+          <wp:inline distT="0" distB="0" distL="0" distR="0" wp14:anchorId="2ABECEBF" wp14:editId="37CB55DA">
+            <wp:extent cx="5943600" cy="3712845"/>
+            <wp:effectExtent l="0" t="0" r="0" b="1905"/>
+            <wp:docPr id="2065847875" name="Picture 1"/>
             <wp:cNvGraphicFramePr>
               <a:graphicFrameLocks xmlns:a="http://schemas.openxmlformats.org/drawingml/2006/main" noChangeAspect="1"/>
             </wp:cNvGraphicFramePr>
@@ -2116,11 +2349,11 @@
               <a:graphicData uri="http://schemas.openxmlformats.org/drawingml/2006/picture">
                 <pic:pic xmlns:pic="http://schemas.openxmlformats.org/drawingml/2006/picture">
                   <pic:nvPicPr>
-                    <pic:cNvPr id="686849785" name="Picture 1" descr="A screenshot of a computer&#10;&#10;Description automatically generated"/>
+                    <pic:cNvPr id="2065847875" name=""/>
                     <pic:cNvPicPr/>
                   </pic:nvPicPr>
                   <pic:blipFill>
-                    <a:blip r:embed="rId16"/>
+                    <a:blip r:embed="rId14"/>
                     <a:stretch>
                       <a:fillRect/>
                     </a:stretch>
@@ -2128,7 +2361,290 @@
                   <pic:spPr>
                     <a:xfrm>
                       <a:off x="0" y="0"/>
-                      <a:ext cx="5943600" cy="2279650"/>
+                      <a:ext cx="5943600" cy="3712845"/>
+                    </a:xfrm>
+                    <a:prstGeom prst="rect">
+                      <a:avLst/>
+                    </a:prstGeom>
+                  </pic:spPr>
+                </pic:pic>
+              </a:graphicData>
+            </a:graphic>
+          </wp:inline>
+        </w:drawing>
+      </w:r>
+    </w:p>
+    <w:p>
+      <w:pPr>
+        <w:pStyle w:val="Caption"/>
+      </w:pPr>
+      <w:r>
+        <w:t xml:space="preserve">Figure </w:t>
+      </w:r>
+      <w:r>
+        <w:fldChar w:fldCharType="begin"/>
+      </w:r>
+      <w:r>
+        <w:instrText xml:space="preserve"> SEQ Figure \* ARABIC </w:instrText>
+      </w:r>
+      <w:r>
+        <w:fldChar w:fldCharType="separate"/>
+      </w:r>
+      <w:r>
+        <w:rPr>
+          <w:noProof/>
+        </w:rPr>
+        <w:t>2</w:t>
+      </w:r>
+      <w:r>
+        <w:fldChar w:fldCharType="end"/>
+      </w:r>
+      <w:r>
+        <w:t xml:space="preserve"> – Open </w:t>
+      </w:r>
+      <w:proofErr w:type="spellStart"/>
+      <w:r>
+        <w:t>Colab</w:t>
+      </w:r>
+      <w:proofErr w:type="spellEnd"/>
+      <w:r>
+        <w:t xml:space="preserve"> and </w:t>
+      </w:r>
+      <w:r>
+        <w:t xml:space="preserve">select GitHub. Choose the </w:t>
+      </w:r>
+      <w:r>
+        <w:t xml:space="preserve">SACAIR Hackathon Getting </w:t>
+      </w:r>
+      <w:proofErr w:type="spellStart"/>
+      <w:r>
+        <w:t>Started.ipynb</w:t>
+      </w:r>
+      <w:proofErr w:type="spellEnd"/>
+      <w:r>
+        <w:t xml:space="preserve"> </w:t>
+      </w:r>
+      <w:proofErr w:type="gramStart"/>
+      <w:r>
+        <w:t>notebook</w:t>
+      </w:r>
+      <w:proofErr w:type="gramEnd"/>
+    </w:p>
+    <w:p/>
+    <w:p>
+      <w:r>
+        <w:t xml:space="preserve">Run the first cell, which will clone the repo to the environment. Wait until the </w:t>
+      </w:r>
+      <w:r>
+        <w:t xml:space="preserve">cell finishes running. </w:t>
+      </w:r>
+      <w:r>
+        <w:t xml:space="preserve">Once it is done, you will find a folder called </w:t>
+      </w:r>
+      <w:r>
+        <w:rPr>
+          <w:b/>
+          <w:bCs/>
+        </w:rPr>
+        <w:t>SACAIR-Hackathon-2023</w:t>
+      </w:r>
+      <w:r>
+        <w:t xml:space="preserve"> in your Google Drive account. This contains the data and starter code for your project.</w:t>
+      </w:r>
+    </w:p>
+    <w:p>
+      <w:pPr>
+        <w:keepNext/>
+      </w:pPr>
+      <w:r>
+        <w:rPr>
+          <w:noProof/>
+        </w:rPr>
+        <w:lastRenderedPageBreak/>
+        <mc:AlternateContent>
+          <mc:Choice Requires="wps">
+            <w:drawing>
+              <wp:anchor distT="0" distB="0" distL="114300" distR="114300" simplePos="0" relativeHeight="251669504" behindDoc="0" locked="0" layoutInCell="1" allowOverlap="1" wp14:anchorId="2C7DF089" wp14:editId="4D77386B">
+                <wp:simplePos x="0" y="0"/>
+                <wp:positionH relativeFrom="margin">
+                  <wp:posOffset>244928</wp:posOffset>
+                </wp:positionH>
+                <wp:positionV relativeFrom="paragraph">
+                  <wp:posOffset>1162050</wp:posOffset>
+                </wp:positionV>
+                <wp:extent cx="1077141" cy="786402"/>
+                <wp:effectExtent l="19050" t="19050" r="27940" b="13970"/>
+                <wp:wrapNone/>
+                <wp:docPr id="477507724" name="Rectangle 1"/>
+                <wp:cNvGraphicFramePr/>
+                <a:graphic xmlns:a="http://schemas.openxmlformats.org/drawingml/2006/main">
+                  <a:graphicData uri="http://schemas.microsoft.com/office/word/2010/wordprocessingShape">
+                    <wps:wsp>
+                      <wps:cNvSpPr/>
+                      <wps:spPr>
+                        <a:xfrm>
+                          <a:off x="0" y="0"/>
+                          <a:ext cx="1077141" cy="786402"/>
+                        </a:xfrm>
+                        <a:prstGeom prst="rect">
+                          <a:avLst/>
+                        </a:prstGeom>
+                        <a:noFill/>
+                        <a:ln w="38100">
+                          <a:solidFill>
+                            <a:srgbClr val="FF0000"/>
+                          </a:solidFill>
+                        </a:ln>
+                      </wps:spPr>
+                      <wps:style>
+                        <a:lnRef idx="2">
+                          <a:schemeClr val="accent1">
+                            <a:shade val="15000"/>
+                          </a:schemeClr>
+                        </a:lnRef>
+                        <a:fillRef idx="1">
+                          <a:schemeClr val="accent1"/>
+                        </a:fillRef>
+                        <a:effectRef idx="0">
+                          <a:schemeClr val="accent1"/>
+                        </a:effectRef>
+                        <a:fontRef idx="minor">
+                          <a:schemeClr val="lt1"/>
+                        </a:fontRef>
+                      </wps:style>
+                      <wps:bodyPr rot="0" spcFirstLastPara="0" vertOverflow="overflow" horzOverflow="overflow" vert="horz" wrap="square" lIns="91440" tIns="45720" rIns="91440" bIns="45720" numCol="1" spcCol="0" rtlCol="0" fromWordArt="0" anchor="ctr" anchorCtr="0" forceAA="0" compatLnSpc="1">
+                        <a:prstTxWarp prst="textNoShape">
+                          <a:avLst/>
+                        </a:prstTxWarp>
+                        <a:noAutofit/>
+                      </wps:bodyPr>
+                    </wps:wsp>
+                  </a:graphicData>
+                </a:graphic>
+                <wp14:sizeRelH relativeFrom="margin">
+                  <wp14:pctWidth>0</wp14:pctWidth>
+                </wp14:sizeRelH>
+                <wp14:sizeRelV relativeFrom="margin">
+                  <wp14:pctHeight>0</wp14:pctHeight>
+                </wp14:sizeRelV>
+              </wp:anchor>
+            </w:drawing>
+          </mc:Choice>
+          <mc:Fallback>
+            <w:pict>
+              <v:rect w14:anchorId="75ADEE8B" id="Rectangle 1" o:spid="_x0000_s1026" style="position:absolute;margin-left:19.3pt;margin-top:91.5pt;width:84.8pt;height:61.9pt;z-index:251669504;visibility:visible;mso-wrap-style:square;mso-width-percent:0;mso-height-percent:0;mso-wrap-distance-left:9pt;mso-wrap-distance-top:0;mso-wrap-distance-right:9pt;mso-wrap-distance-bottom:0;mso-position-horizontal:absolute;mso-position-horizontal-relative:margin;mso-position-vertical:absolute;mso-position-vertical-relative:text;mso-width-percent:0;mso-height-percent:0;mso-width-relative:margin;mso-height-relative:margin;v-text-anchor:middle" o:gfxdata="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" filled="f" strokecolor="red" strokeweight="3pt">
+                <w10:wrap anchorx="margin"/>
+              </v:rect>
+            </w:pict>
+          </mc:Fallback>
+        </mc:AlternateContent>
+      </w:r>
+      <w:r>
+        <w:rPr>
+          <w:noProof/>
+        </w:rPr>
+        <mc:AlternateContent>
+          <mc:Choice Requires="wps">
+            <w:drawing>
+              <wp:anchor distT="0" distB="0" distL="114300" distR="114300" simplePos="0" relativeHeight="251667456" behindDoc="0" locked="0" layoutInCell="1" allowOverlap="1" wp14:anchorId="3D59C952" wp14:editId="12E26E4B">
+                <wp:simplePos x="0" y="0"/>
+                <wp:positionH relativeFrom="column">
+                  <wp:posOffset>1368637</wp:posOffset>
+                </wp:positionH>
+                <wp:positionV relativeFrom="paragraph">
+                  <wp:posOffset>1163108</wp:posOffset>
+                </wp:positionV>
+                <wp:extent cx="2823210" cy="1512570"/>
+                <wp:effectExtent l="19050" t="19050" r="15240" b="11430"/>
+                <wp:wrapNone/>
+                <wp:docPr id="827398489" name="Rectangle 1"/>
+                <wp:cNvGraphicFramePr/>
+                <a:graphic xmlns:a="http://schemas.openxmlformats.org/drawingml/2006/main">
+                  <a:graphicData uri="http://schemas.microsoft.com/office/word/2010/wordprocessingShape">
+                    <wps:wsp>
+                      <wps:cNvSpPr/>
+                      <wps:spPr>
+                        <a:xfrm>
+                          <a:off x="0" y="0"/>
+                          <a:ext cx="2823210" cy="1512570"/>
+                        </a:xfrm>
+                        <a:prstGeom prst="rect">
+                          <a:avLst/>
+                        </a:prstGeom>
+                        <a:noFill/>
+                        <a:ln w="38100">
+                          <a:solidFill>
+                            <a:srgbClr val="FF0000"/>
+                          </a:solidFill>
+                        </a:ln>
+                      </wps:spPr>
+                      <wps:style>
+                        <a:lnRef idx="2">
+                          <a:schemeClr val="accent1">
+                            <a:shade val="15000"/>
+                          </a:schemeClr>
+                        </a:lnRef>
+                        <a:fillRef idx="1">
+                          <a:schemeClr val="accent1"/>
+                        </a:fillRef>
+                        <a:effectRef idx="0">
+                          <a:schemeClr val="accent1"/>
+                        </a:effectRef>
+                        <a:fontRef idx="minor">
+                          <a:schemeClr val="lt1"/>
+                        </a:fontRef>
+                      </wps:style>
+                      <wps:bodyPr rot="0" spcFirstLastPara="0" vertOverflow="overflow" horzOverflow="overflow" vert="horz" wrap="square" lIns="91440" tIns="45720" rIns="91440" bIns="45720" numCol="1" spcCol="0" rtlCol="0" fromWordArt="0" anchor="ctr" anchorCtr="0" forceAA="0" compatLnSpc="1">
+                        <a:prstTxWarp prst="textNoShape">
+                          <a:avLst/>
+                        </a:prstTxWarp>
+                        <a:noAutofit/>
+                      </wps:bodyPr>
+                    </wps:wsp>
+                  </a:graphicData>
+                </a:graphic>
+                <wp14:sizeRelH relativeFrom="margin">
+                  <wp14:pctWidth>0</wp14:pctWidth>
+                </wp14:sizeRelH>
+                <wp14:sizeRelV relativeFrom="margin">
+                  <wp14:pctHeight>0</wp14:pctHeight>
+                </wp14:sizeRelV>
+              </wp:anchor>
+            </w:drawing>
+          </mc:Choice>
+          <mc:Fallback>
+            <w:pict>
+              <v:rect w14:anchorId="2EF12C9E" id="Rectangle 1" o:spid="_x0000_s1026" style="position:absolute;margin-left:107.75pt;margin-top:91.6pt;width:222.3pt;height:119.1pt;z-index:251667456;visibility:visible;mso-wrap-style:square;mso-width-percent:0;mso-height-percent:0;mso-wrap-distance-left:9pt;mso-wrap-distance-top:0;mso-wrap-distance-right:9pt;mso-wrap-distance-bottom:0;mso-position-horizontal:absolute;mso-position-horizontal-relative:text;mso-position-vertical:absolute;mso-position-vertical-relative:text;mso-width-percent:0;mso-height-percent:0;mso-width-relative:margin;mso-height-relative:margin;v-text-anchor:middle" o:gfxdata="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" filled="f" strokecolor="red" strokeweight="3pt"/>
+            </w:pict>
+          </mc:Fallback>
+        </mc:AlternateContent>
+      </w:r>
+      <w:r>
+        <w:drawing>
+          <wp:inline distT="0" distB="0" distL="0" distR="0" wp14:anchorId="68028526" wp14:editId="7C2A772C">
+            <wp:extent cx="5943600" cy="2694305"/>
+            <wp:effectExtent l="19050" t="19050" r="19050" b="10795"/>
+            <wp:docPr id="1412340188" name="Picture 1"/>
+            <wp:cNvGraphicFramePr>
+              <a:graphicFrameLocks xmlns:a="http://schemas.openxmlformats.org/drawingml/2006/main" noChangeAspect="1"/>
+            </wp:cNvGraphicFramePr>
+            <a:graphic xmlns:a="http://schemas.openxmlformats.org/drawingml/2006/main">
+              <a:graphicData uri="http://schemas.openxmlformats.org/drawingml/2006/picture">
+                <pic:pic xmlns:pic="http://schemas.openxmlformats.org/drawingml/2006/picture">
+                  <pic:nvPicPr>
+                    <pic:cNvPr id="1412340188" name=""/>
+                    <pic:cNvPicPr/>
+                  </pic:nvPicPr>
+                  <pic:blipFill>
+                    <a:blip r:embed="rId15"/>
+                    <a:stretch>
+                      <a:fillRect/>
+                    </a:stretch>
+                  </pic:blipFill>
+                  <pic:spPr>
+                    <a:xfrm>
+                      <a:off x="0" y="0"/>
+                      <a:ext cx="5943600" cy="2694305"/>
                     </a:xfrm>
                     <a:prstGeom prst="rect">
                       <a:avLst/>
@@ -2146,92 +2662,556 @@
         </w:drawing>
       </w:r>
     </w:p>
+    <w:p>
+      <w:pPr>
+        <w:pStyle w:val="Caption"/>
+      </w:pPr>
+      <w:r>
+        <w:t xml:space="preserve">Figure </w:t>
+      </w:r>
+      <w:r>
+        <w:fldChar w:fldCharType="begin"/>
+      </w:r>
+      <w:r>
+        <w:instrText xml:space="preserve"> SEQ Figure \* ARABIC </w:instrText>
+      </w:r>
+      <w:r>
+        <w:fldChar w:fldCharType="separate"/>
+      </w:r>
+      <w:r>
+        <w:rPr>
+          <w:noProof/>
+        </w:rPr>
+        <w:t>3</w:t>
+      </w:r>
+      <w:r>
+        <w:fldChar w:fldCharType="end"/>
+      </w:r>
+      <w:r>
+        <w:t xml:space="preserve"> – Run code from the </w:t>
+      </w:r>
+      <w:r>
+        <w:t xml:space="preserve">SACAIR Hackathon Getting </w:t>
+      </w:r>
+      <w:proofErr w:type="spellStart"/>
+      <w:r>
+        <w:t>Started.ipynb</w:t>
+      </w:r>
+      <w:proofErr w:type="spellEnd"/>
+      <w:r>
+        <w:t xml:space="preserve"> </w:t>
+      </w:r>
+      <w:proofErr w:type="gramStart"/>
+      <w:r>
+        <w:t>notebook</w:t>
+      </w:r>
+      <w:proofErr w:type="gramEnd"/>
+    </w:p>
     <w:p/>
     <w:p>
       <w:r>
-        <w:t>Start coding!</w:t>
-      </w:r>
-    </w:p>
-    <w:p/>
-    <w:p/>
-    <w:p/>
-    <w:p>
-      <w:pPr>
-        <w:pStyle w:val="Heading2"/>
-      </w:pPr>
-      <w:bookmarkStart w:id="9" w:name="_Toc151477108"/>
-      <w:r>
-        <w:lastRenderedPageBreak/>
-        <w:t>Submissions</w:t>
-      </w:r>
-      <w:bookmarkEnd w:id="9"/>
-    </w:p>
-    <w:p>
-      <w:r>
-        <w:t xml:space="preserve">Once finished, placed </w:t>
-      </w:r>
-      <w:proofErr w:type="gramStart"/>
-      <w:r>
-        <w:t>all</w:t>
-      </w:r>
-      <w:r>
-        <w:t xml:space="preserve"> of</w:t>
-      </w:r>
-      <w:proofErr w:type="gramEnd"/>
-      <w:r>
-        <w:t xml:space="preserve"> your project</w:t>
-      </w:r>
-      <w:r>
-        <w:t xml:space="preserve"> artefacts </w:t>
-      </w:r>
-      <w:r>
-        <w:t>into a single folder, ZIP it, and name it:</w:t>
-      </w:r>
-    </w:p>
-    <w:p>
-      <w:pPr>
-        <w:ind w:firstLine="720"/>
+        <w:t xml:space="preserve">Once the </w:t>
+      </w:r>
+      <w:r>
+        <w:t>above</w:t>
+      </w:r>
+      <w:r>
+        <w:t xml:space="preserve"> code has finished running, please close this window, and navigate to your Google Drive folder. Please rename it to </w:t>
+      </w:r>
+      <w:r>
         <w:rPr>
           <w:b/>
           <w:bCs/>
         </w:rPr>
-      </w:pPr>
+        <w:t>SACAIR-Hackathon-2023-&lt;YOUR_TEAM_NAME</w:t>
+      </w:r>
       <w:r>
         <w:rPr>
           <w:b/>
           <w:bCs/>
         </w:rPr>
-        <w:t>SACAIR Hackathon - &lt;Your Team Name&gt;</w:t>
-      </w:r>
-    </w:p>
-    <w:p>
-      <w:r>
-        <w:t>Place the ZIP file into the follow Google Drive folder:</w:t>
-      </w:r>
-    </w:p>
-    <w:p>
-      <w:hyperlink r:id="rId17" w:history="1">
+        <w:t>&gt;</w:t>
+      </w:r>
+      <w:r>
+        <w:t>.</w:t>
+      </w:r>
+    </w:p>
+    <w:p>
+      <w:r>
+        <w:t xml:space="preserve">From there, open the notebook called </w:t>
+      </w:r>
+      <w:r>
+        <w:rPr>
+          <w:b/>
+          <w:bCs/>
+        </w:rPr>
+        <w:t xml:space="preserve">Eskom </w:t>
+      </w:r>
+      <w:proofErr w:type="spellStart"/>
+      <w:r>
+        <w:rPr>
+          <w:b/>
+          <w:bCs/>
+        </w:rPr>
+        <w:t>Data.ipynb</w:t>
+      </w:r>
+      <w:proofErr w:type="spellEnd"/>
+      <w:r>
+        <w:t xml:space="preserve">, run the starter code and get </w:t>
+      </w:r>
+      <w:proofErr w:type="spellStart"/>
+      <w:r>
+        <w:t>devving</w:t>
+      </w:r>
+      <w:proofErr w:type="spellEnd"/>
+      <w:r>
+        <w:t>!</w:t>
+      </w:r>
+    </w:p>
+    <w:p>
+      <w:pPr>
+        <w:keepNext/>
+      </w:pPr>
+      <w:r>
+        <w:rPr>
+          <w:noProof/>
+        </w:rPr>
+        <mc:AlternateContent>
+          <mc:Choice Requires="wps">
+            <w:drawing>
+              <wp:anchor distT="0" distB="0" distL="114300" distR="114300" simplePos="0" relativeHeight="251681792" behindDoc="0" locked="0" layoutInCell="1" allowOverlap="1" wp14:anchorId="52B8A25C" wp14:editId="1BE3E177">
+                <wp:simplePos x="0" y="0"/>
+                <wp:positionH relativeFrom="column">
+                  <wp:posOffset>1104900</wp:posOffset>
+                </wp:positionH>
+                <wp:positionV relativeFrom="paragraph">
+                  <wp:posOffset>1193165</wp:posOffset>
+                </wp:positionV>
+                <wp:extent cx="4527550" cy="191770"/>
+                <wp:effectExtent l="19050" t="19050" r="25400" b="17780"/>
+                <wp:wrapNone/>
+                <wp:docPr id="1735231794" name="Rectangle 1"/>
+                <wp:cNvGraphicFramePr/>
+                <a:graphic xmlns:a="http://schemas.openxmlformats.org/drawingml/2006/main">
+                  <a:graphicData uri="http://schemas.microsoft.com/office/word/2010/wordprocessingShape">
+                    <wps:wsp>
+                      <wps:cNvSpPr/>
+                      <wps:spPr>
+                        <a:xfrm>
+                          <a:off x="0" y="0"/>
+                          <a:ext cx="4527550" cy="191770"/>
+                        </a:xfrm>
+                        <a:prstGeom prst="rect">
+                          <a:avLst/>
+                        </a:prstGeom>
+                        <a:noFill/>
+                        <a:ln w="38100">
+                          <a:solidFill>
+                            <a:srgbClr val="FF0000"/>
+                          </a:solidFill>
+                        </a:ln>
+                      </wps:spPr>
+                      <wps:style>
+                        <a:lnRef idx="2">
+                          <a:schemeClr val="accent1">
+                            <a:shade val="15000"/>
+                          </a:schemeClr>
+                        </a:lnRef>
+                        <a:fillRef idx="1">
+                          <a:schemeClr val="accent1"/>
+                        </a:fillRef>
+                        <a:effectRef idx="0">
+                          <a:schemeClr val="accent1"/>
+                        </a:effectRef>
+                        <a:fontRef idx="minor">
+                          <a:schemeClr val="lt1"/>
+                        </a:fontRef>
+                      </wps:style>
+                      <wps:bodyPr rot="0" spcFirstLastPara="0" vertOverflow="overflow" horzOverflow="overflow" vert="horz" wrap="square" lIns="91440" tIns="45720" rIns="91440" bIns="45720" numCol="1" spcCol="0" rtlCol="0" fromWordArt="0" anchor="ctr" anchorCtr="0" forceAA="0" compatLnSpc="1">
+                        <a:prstTxWarp prst="textNoShape">
+                          <a:avLst/>
+                        </a:prstTxWarp>
+                        <a:noAutofit/>
+                      </wps:bodyPr>
+                    </wps:wsp>
+                  </a:graphicData>
+                </a:graphic>
+                <wp14:sizeRelH relativeFrom="margin">
+                  <wp14:pctWidth>0</wp14:pctWidth>
+                </wp14:sizeRelH>
+                <wp14:sizeRelV relativeFrom="margin">
+                  <wp14:pctHeight>0</wp14:pctHeight>
+                </wp14:sizeRelV>
+              </wp:anchor>
+            </w:drawing>
+          </mc:Choice>
+          <mc:Fallback>
+            <w:pict>
+              <v:rect w14:anchorId="0EC3C124" id="Rectangle 1" o:spid="_x0000_s1026" style="position:absolute;margin-left:87pt;margin-top:93.95pt;width:356.5pt;height:15.1pt;z-index:251681792;visibility:visible;mso-wrap-style:square;mso-width-percent:0;mso-height-percent:0;mso-wrap-distance-left:9pt;mso-wrap-distance-top:0;mso-wrap-distance-right:9pt;mso-wrap-distance-bottom:0;mso-position-horizontal:absolute;mso-position-horizontal-relative:text;mso-position-vertical:absolute;mso-position-vertical-relative:text;mso-width-percent:0;mso-height-percent:0;mso-width-relative:margin;mso-height-relative:margin;v-text-anchor:middle" o:gfxdata="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" filled="f" strokecolor="red" strokeweight="3pt"/>
+            </w:pict>
+          </mc:Fallback>
+        </mc:AlternateContent>
+      </w:r>
+      <w:r>
+        <w:drawing>
+          <wp:inline distT="0" distB="0" distL="0" distR="0" wp14:anchorId="0174AF1A" wp14:editId="2EA65644">
+            <wp:extent cx="5943600" cy="2132965"/>
+            <wp:effectExtent l="19050" t="19050" r="19050" b="19685"/>
+            <wp:docPr id="702912836" name="Picture 1" descr="A screenshot of a computer&#10;&#10;Description automatically generated"/>
+            <wp:cNvGraphicFramePr>
+              <a:graphicFrameLocks xmlns:a="http://schemas.openxmlformats.org/drawingml/2006/main" noChangeAspect="1"/>
+            </wp:cNvGraphicFramePr>
+            <a:graphic xmlns:a="http://schemas.openxmlformats.org/drawingml/2006/main">
+              <a:graphicData uri="http://schemas.openxmlformats.org/drawingml/2006/picture">
+                <pic:pic xmlns:pic="http://schemas.openxmlformats.org/drawingml/2006/picture">
+                  <pic:nvPicPr>
+                    <pic:cNvPr id="702912836" name="Picture 1" descr="A screenshot of a computer&#10;&#10;Description automatically generated"/>
+                    <pic:cNvPicPr/>
+                  </pic:nvPicPr>
+                  <pic:blipFill>
+                    <a:blip r:embed="rId16"/>
+                    <a:stretch>
+                      <a:fillRect/>
+                    </a:stretch>
+                  </pic:blipFill>
+                  <pic:spPr>
+                    <a:xfrm>
+                      <a:off x="0" y="0"/>
+                      <a:ext cx="5943600" cy="2132965"/>
+                    </a:xfrm>
+                    <a:prstGeom prst="rect">
+                      <a:avLst/>
+                    </a:prstGeom>
+                    <a:ln>
+                      <a:solidFill>
+                        <a:schemeClr val="accent1"/>
+                      </a:solidFill>
+                    </a:ln>
+                  </pic:spPr>
+                </pic:pic>
+              </a:graphicData>
+            </a:graphic>
+          </wp:inline>
+        </w:drawing>
+      </w:r>
+    </w:p>
+    <w:p>
+      <w:pPr>
+        <w:pStyle w:val="Caption"/>
+      </w:pPr>
+      <w:r>
+        <w:t xml:space="preserve">Figure </w:t>
+      </w:r>
+      <w:r>
+        <w:fldChar w:fldCharType="begin"/>
+      </w:r>
+      <w:r>
+        <w:instrText xml:space="preserve"> SEQ Figure \* ARABIC </w:instrText>
+      </w:r>
+      <w:r>
+        <w:fldChar w:fldCharType="separate"/>
+      </w:r>
+      <w:r>
+        <w:rPr>
+          <w:noProof/>
+        </w:rPr>
+        <w:t>4</w:t>
+      </w:r>
+      <w:r>
+        <w:fldChar w:fldCharType="end"/>
+      </w:r>
+      <w:r>
+        <w:t xml:space="preserve"> </w:t>
+      </w:r>
+      <w:r>
+        <w:t>–</w:t>
+      </w:r>
+      <w:r>
+        <w:t xml:space="preserve"> </w:t>
+      </w:r>
+      <w:r>
+        <w:t>SACAIR Hackathon 2023 folder.</w:t>
+      </w:r>
+    </w:p>
+    <w:p/>
+    <w:p>
+      <w:r>
+        <w:t xml:space="preserve">This starter code will mount your Google Drive to the </w:t>
+      </w:r>
+      <w:proofErr w:type="gramStart"/>
+      <w:r>
+        <w:t>notebook, and</w:t>
+      </w:r>
+      <w:proofErr w:type="gramEnd"/>
+      <w:r>
+        <w:t xml:space="preserve"> allow you to </w:t>
+      </w:r>
+      <w:r>
+        <w:t>use the data stored in the Google Drive.</w:t>
+      </w:r>
+    </w:p>
+    <w:p>
+      <w:pPr>
+        <w:keepNext/>
+      </w:pPr>
+      <w:r>
+        <w:lastRenderedPageBreak/>
+        <w:drawing>
+          <wp:inline distT="0" distB="0" distL="0" distR="0" wp14:anchorId="74FE561C" wp14:editId="221A5864">
+            <wp:extent cx="5943600" cy="2688590"/>
+            <wp:effectExtent l="19050" t="19050" r="19050" b="16510"/>
+            <wp:docPr id="1063605519" name="Picture 1"/>
+            <wp:cNvGraphicFramePr>
+              <a:graphicFrameLocks xmlns:a="http://schemas.openxmlformats.org/drawingml/2006/main" noChangeAspect="1"/>
+            </wp:cNvGraphicFramePr>
+            <a:graphic xmlns:a="http://schemas.openxmlformats.org/drawingml/2006/main">
+              <a:graphicData uri="http://schemas.openxmlformats.org/drawingml/2006/picture">
+                <pic:pic xmlns:pic="http://schemas.openxmlformats.org/drawingml/2006/picture">
+                  <pic:nvPicPr>
+                    <pic:cNvPr id="1063605519" name=""/>
+                    <pic:cNvPicPr/>
+                  </pic:nvPicPr>
+                  <pic:blipFill>
+                    <a:blip r:embed="rId17"/>
+                    <a:stretch>
+                      <a:fillRect/>
+                    </a:stretch>
+                  </pic:blipFill>
+                  <pic:spPr>
+                    <a:xfrm>
+                      <a:off x="0" y="0"/>
+                      <a:ext cx="5943600" cy="2688590"/>
+                    </a:xfrm>
+                    <a:prstGeom prst="rect">
+                      <a:avLst/>
+                    </a:prstGeom>
+                    <a:ln>
+                      <a:solidFill>
+                        <a:schemeClr val="accent1"/>
+                      </a:solidFill>
+                    </a:ln>
+                  </pic:spPr>
+                </pic:pic>
+              </a:graphicData>
+            </a:graphic>
+          </wp:inline>
+        </w:drawing>
+      </w:r>
+    </w:p>
+    <w:p>
+      <w:pPr>
+        <w:pStyle w:val="Caption"/>
+      </w:pPr>
+      <w:r>
+        <w:t xml:space="preserve">Figure </w:t>
+      </w:r>
+      <w:r>
+        <w:fldChar w:fldCharType="begin"/>
+      </w:r>
+      <w:r>
+        <w:instrText xml:space="preserve"> SEQ Figure \* ARABIC </w:instrText>
+      </w:r>
+      <w:r>
+        <w:fldChar w:fldCharType="separate"/>
+      </w:r>
+      <w:r>
+        <w:rPr>
+          <w:noProof/>
+        </w:rPr>
+        <w:t>5</w:t>
+      </w:r>
+      <w:r>
+        <w:fldChar w:fldCharType="end"/>
+      </w:r>
+      <w:r>
+        <w:t xml:space="preserve"> </w:t>
+      </w:r>
+      <w:r>
+        <w:t>–</w:t>
+      </w:r>
+      <w:r>
+        <w:t xml:space="preserve"> </w:t>
+      </w:r>
+      <w:r>
+        <w:t xml:space="preserve">Starter code from Eskom </w:t>
+      </w:r>
+      <w:proofErr w:type="spellStart"/>
+      <w:r>
+        <w:t>Data.ipynb</w:t>
+      </w:r>
+      <w:proofErr w:type="spellEnd"/>
+    </w:p>
+    <w:p>
+      <w:pPr>
+        <w:pStyle w:val="Heading2"/>
+      </w:pPr>
+      <w:r>
+        <w:t>Submissions</w:t>
+      </w:r>
+    </w:p>
+    <w:p>
+      <w:r>
+        <w:t xml:space="preserve">When you’re done with your project, ensure that </w:t>
+      </w:r>
+      <w:proofErr w:type="gramStart"/>
+      <w:r>
+        <w:t>all of</w:t>
+      </w:r>
+      <w:proofErr w:type="gramEnd"/>
+      <w:r>
+        <w:t xml:space="preserve"> your files, your notebooks, presentation, </w:t>
+      </w:r>
+      <w:r>
+        <w:t xml:space="preserve">etc. are stored in the </w:t>
+      </w:r>
+      <w:r>
+        <w:rPr>
+          <w:b/>
+          <w:bCs/>
+        </w:rPr>
+        <w:t>SACAIR-Hackathon-2023</w:t>
+      </w:r>
+      <w:r>
+        <w:rPr>
+          <w:b/>
+          <w:bCs/>
+        </w:rPr>
+        <w:t>-&lt;TEAN_NAME&gt;</w:t>
+      </w:r>
+      <w:r>
+        <w:t xml:space="preserve"> folder</w:t>
+      </w:r>
+      <w:r>
+        <w:t xml:space="preserve"> in your Google Drive</w:t>
+      </w:r>
+      <w:r>
+        <w:t>.</w:t>
+      </w:r>
+      <w:r>
+        <w:t xml:space="preserve"> </w:t>
+      </w:r>
+    </w:p>
+    <w:p>
+      <w:r>
+        <w:t>Share the folder with:</w:t>
+      </w:r>
+    </w:p>
+    <w:p>
+      <w:hyperlink r:id="rId18" w:history="1">
         <w:r>
           <w:rPr>
             <w:rStyle w:val="Hyperlink"/>
           </w:rPr>
-          <w:t>https://drive.google.com/drive/folders/1mcF_8_kHb6UYZC-pX1gVtiWM45QMXO5y?usp=sharing</w:t>
+          <w:t>jules.deponte@entelect.co.za</w:t>
         </w:r>
       </w:hyperlink>
       <w:r>
         <w:t xml:space="preserve"> </w:t>
       </w:r>
     </w:p>
+    <w:p>
+      <w:hyperlink r:id="rId19" w:history="1">
+        <w:r>
+          <w:rPr>
+            <w:rStyle w:val="Hyperlink"/>
+          </w:rPr>
+          <w:t>danielle.winter@entelect.co.za</w:t>
+        </w:r>
+      </w:hyperlink>
+      <w:r>
+        <w:t xml:space="preserve"> </w:t>
+      </w:r>
+    </w:p>
+    <w:p>
+      <w:r>
+        <w:t xml:space="preserve">Share with </w:t>
+      </w:r>
+      <w:r>
+        <w:rPr>
+          <w:b/>
+          <w:bCs/>
+        </w:rPr>
+        <w:t>Editor</w:t>
+      </w:r>
+      <w:r>
+        <w:t xml:space="preserve"> access. This will count as your submission. </w:t>
+      </w:r>
+      <w:r>
+        <w:rPr>
+          <w:b/>
+          <w:bCs/>
+        </w:rPr>
+        <w:t>If the folder name does not contain your team’s name, your submission will not count.</w:t>
+      </w:r>
+    </w:p>
+    <w:p>
+      <w:r>
+        <w:drawing>
+          <wp:inline distT="0" distB="0" distL="0" distR="0" wp14:anchorId="6B7564B0" wp14:editId="6218217A">
+            <wp:extent cx="5943600" cy="2508250"/>
+            <wp:effectExtent l="19050" t="19050" r="19050" b="25400"/>
+            <wp:docPr id="272851450" name="Picture 1"/>
+            <wp:cNvGraphicFramePr>
+              <a:graphicFrameLocks xmlns:a="http://schemas.openxmlformats.org/drawingml/2006/main" noChangeAspect="1"/>
+            </wp:cNvGraphicFramePr>
+            <a:graphic xmlns:a="http://schemas.openxmlformats.org/drawingml/2006/main">
+              <a:graphicData uri="http://schemas.openxmlformats.org/drawingml/2006/picture">
+                <pic:pic xmlns:pic="http://schemas.openxmlformats.org/drawingml/2006/picture">
+                  <pic:nvPicPr>
+                    <pic:cNvPr id="272851450" name=""/>
+                    <pic:cNvPicPr/>
+                  </pic:nvPicPr>
+                  <pic:blipFill>
+                    <a:blip r:embed="rId20"/>
+                    <a:stretch>
+                      <a:fillRect/>
+                    </a:stretch>
+                  </pic:blipFill>
+                  <pic:spPr>
+                    <a:xfrm>
+                      <a:off x="0" y="0"/>
+                      <a:ext cx="5943600" cy="2508250"/>
+                    </a:xfrm>
+                    <a:prstGeom prst="rect">
+                      <a:avLst/>
+                    </a:prstGeom>
+                    <a:ln>
+                      <a:solidFill>
+                        <a:schemeClr val="accent1"/>
+                      </a:solidFill>
+                    </a:ln>
+                  </pic:spPr>
+                </pic:pic>
+              </a:graphicData>
+            </a:graphic>
+          </wp:inline>
+        </w:drawing>
+      </w:r>
+    </w:p>
+    <w:p>
+      <w:pPr>
+        <w:jc w:val="center"/>
+      </w:pPr>
+    </w:p>
     <w:p/>
     <w:p>
       <w:pPr>
+        <w:jc w:val="left"/>
+      </w:pPr>
+      <w:r>
+        <w:br w:type="page"/>
+      </w:r>
+    </w:p>
+    <w:p>
+      <w:pPr>
         <w:pStyle w:val="Heading1"/>
       </w:pPr>
-      <w:bookmarkStart w:id="10" w:name="_Toc151477109"/>
-      <w:r>
+      <w:bookmarkStart w:id="8" w:name="_Toc151477109"/>
+      <w:r>
+        <w:lastRenderedPageBreak/>
         <w:t>Dataset Details</w:t>
       </w:r>
-      <w:bookmarkEnd w:id="10"/>
+      <w:bookmarkEnd w:id="8"/>
     </w:p>
     <w:p>
       <w:r>
@@ -2242,11 +3222,11 @@
       <w:pPr>
         <w:pStyle w:val="Heading2"/>
       </w:pPr>
-      <w:bookmarkStart w:id="11" w:name="_Toc151477110"/>
+      <w:bookmarkStart w:id="9" w:name="_Toc151477110"/>
       <w:r>
         <w:t>Eskom Data</w:t>
       </w:r>
-      <w:bookmarkEnd w:id="11"/>
+      <w:bookmarkEnd w:id="9"/>
     </w:p>
     <w:p>
       <w:pPr>
@@ -2391,11 +3371,11 @@
       <w:pPr>
         <w:pStyle w:val="Heading2"/>
       </w:pPr>
-      <w:bookmarkStart w:id="12" w:name="_Toc151477111"/>
+      <w:bookmarkStart w:id="10" w:name="_Toc151477111"/>
       <w:r>
         <w:t>Weather Data</w:t>
       </w:r>
-      <w:bookmarkEnd w:id="12"/>
+      <w:bookmarkEnd w:id="10"/>
     </w:p>
     <w:p>
       <w:pPr>
@@ -2654,8 +3634,8 @@
       </w:r>
     </w:p>
     <w:sectPr>
-      <w:headerReference w:type="default" r:id="rId18"/>
-      <w:footerReference w:type="default" r:id="rId19"/>
+      <w:headerReference w:type="default" r:id="rId21"/>
+      <w:footerReference w:type="default" r:id="rId22"/>
       <w:pgSz w:w="12240" w:h="15840"/>
       <w:pgMar w:top="1440" w:right="1440" w:bottom="1440" w:left="1440" w:header="720" w:footer="720" w:gutter="0"/>
       <w:cols w:space="720"/>
@@ -7380,6 +8360,43 @@
 </file>
 
 <file path=customXml/item1.xml><?xml version="1.0" encoding="utf-8"?>
+<?mso-contentType ?>
+<FormTemplates xmlns="http://schemas.microsoft.com/sharepoint/v3/contenttype/forms">
+  <Display>DocumentLibraryForm</Display>
+  <Edit>DocumentLibraryForm</Edit>
+  <New>DocumentLibraryForm</New>
+</FormTemplates>
+</file>
+
+<file path=customXml/item2.xml><?xml version="1.0" encoding="utf-8"?>
+<b:Sources xmlns:b="http://schemas.openxmlformats.org/officeDocument/2006/bibliography" xmlns="http://schemas.openxmlformats.org/officeDocument/2006/bibliography" SelectedStyle="\APASixthEditionOfficeOnline.xsl" StyleName="APA" Version="6"/>
+</file>
+
+<file path=customXml/item3.xml><?xml version="1.0" encoding="utf-8"?>
+<p:properties xmlns:p="http://schemas.microsoft.com/office/2006/metadata/properties" xmlns:xsi="http://www.w3.org/2001/XMLSchema-instance" xmlns:pc="http://schemas.microsoft.com/office/infopath/2007/PartnerControls">
+  <documentManagement>
+    <SharedWithUsers xmlns="b49d1840-1f63-4b77-aff2-e9684882a6b8">
+      <UserInfo>
+        <DisplayName>Elrize Sieberhagen</DisplayName>
+        <AccountId>13</AccountId>
+        <AccountType/>
+      </UserInfo>
+      <UserInfo>
+        <DisplayName>Anil Lackhoo</DisplayName>
+        <AccountId>24</AccountId>
+        <AccountType/>
+      </UserInfo>
+      <UserInfo>
+        <DisplayName>Johan van Greunen</DisplayName>
+        <AccountId>25</AccountId>
+        <AccountType/>
+      </UserInfo>
+    </SharedWithUsers>
+  </documentManagement>
+</p:properties>
+</file>
+
+<file path=customXml/item4.xml><?xml version="1.0" encoding="utf-8"?>
 <ct:contentTypeSchema xmlns:ct="http://schemas.microsoft.com/office/2006/metadata/contentType" xmlns:ma="http://schemas.microsoft.com/office/2006/metadata/properties/metaAttributes" ct:_="" ma:_="" ma:contentTypeName="Document" ma:contentTypeID="0x01010085C71CCC08E28040B6B6AE3527ABE53D" ma:contentTypeVersion="5" ma:contentTypeDescription="Create a new document." ma:contentTypeScope="" ma:versionID="2dbbe91641726a2ec77040ceb13d9c04">
   <xsd:schema xmlns:xsd="http://www.w3.org/2001/XMLSchema" xmlns:xs="http://www.w3.org/2001/XMLSchema" xmlns:p="http://schemas.microsoft.com/office/2006/metadata/properties" xmlns:ns2="30d6a7dd-0ed3-4f88-8001-6be10fdda908" xmlns:ns3="b49d1840-1f63-4b77-aff2-e9684882a6b8" targetNamespace="http://schemas.microsoft.com/office/2006/metadata/properties" ma:root="true" ma:fieldsID="d0e9d2f6f767a2514c828f14f7b75ca5" ns2:_="" ns3:_="">
     <xsd:import namespace="30d6a7dd-0ed3-4f88-8001-6be10fdda908"/>
@@ -7550,44 +8567,33 @@
 </ct:contentTypeSchema>
 </file>
 
-<file path=customXml/item2.xml><?xml version="1.0" encoding="utf-8"?>
-<p:properties xmlns:p="http://schemas.microsoft.com/office/2006/metadata/properties" xmlns:xsi="http://www.w3.org/2001/XMLSchema-instance" xmlns:pc="http://schemas.microsoft.com/office/infopath/2007/PartnerControls">
-  <documentManagement>
-    <SharedWithUsers xmlns="b49d1840-1f63-4b77-aff2-e9684882a6b8">
-      <UserInfo>
-        <DisplayName>Elrize Sieberhagen</DisplayName>
-        <AccountId>13</AccountId>
-        <AccountType/>
-      </UserInfo>
-      <UserInfo>
-        <DisplayName>Anil Lackhoo</DisplayName>
-        <AccountId>24</AccountId>
-        <AccountType/>
-      </UserInfo>
-      <UserInfo>
-        <DisplayName>Johan van Greunen</DisplayName>
-        <AccountId>25</AccountId>
-        <AccountType/>
-      </UserInfo>
-    </SharedWithUsers>
-  </documentManagement>
-</p:properties>
+<file path=customXml/itemProps1.xml><?xml version="1.0" encoding="utf-8"?>
+<ds:datastoreItem xmlns:ds="http://schemas.openxmlformats.org/officeDocument/2006/customXml" ds:itemID="{4DD6AB22-E431-44DF-AE9F-75ACC487ACE3}">
+  <ds:schemaRefs>
+    <ds:schemaRef ds:uri="http://schemas.microsoft.com/sharepoint/v3/contenttype/forms"/>
+  </ds:schemaRefs>
+</ds:datastoreItem>
 </file>
 
-<file path=customXml/item3.xml><?xml version="1.0" encoding="utf-8"?>
-<b:Sources xmlns:b="http://schemas.openxmlformats.org/officeDocument/2006/bibliography" xmlns="http://schemas.openxmlformats.org/officeDocument/2006/bibliography" SelectedStyle="\APASixthEditionOfficeOnline.xsl" StyleName="APA" Version="6"/>
+<file path=customXml/itemProps2.xml><?xml version="1.0" encoding="utf-8"?>
+<ds:datastoreItem xmlns:ds="http://schemas.openxmlformats.org/officeDocument/2006/customXml" ds:itemID="{C98C9BC1-1AA1-4D66-86B7-45DA931ABB59}">
+  <ds:schemaRefs>
+    <ds:schemaRef ds:uri="http://schemas.openxmlformats.org/officeDocument/2006/bibliography"/>
+  </ds:schemaRefs>
+</ds:datastoreItem>
 </file>
 
-<file path=customXml/item4.xml><?xml version="1.0" encoding="utf-8"?>
-<?mso-contentType ?>
-<FormTemplates xmlns="http://schemas.microsoft.com/sharepoint/v3/contenttype/forms">
-  <Display>DocumentLibraryForm</Display>
-  <Edit>DocumentLibraryForm</Edit>
-  <New>DocumentLibraryForm</New>
-</FormTemplates>
+<file path=customXml/itemProps3.xml><?xml version="1.0" encoding="utf-8"?>
+<ds:datastoreItem xmlns:ds="http://schemas.openxmlformats.org/officeDocument/2006/customXml" ds:itemID="{58CC2CAD-3C33-4DCD-AEAA-5EA54FE15E78}">
+  <ds:schemaRefs>
+    <ds:schemaRef ds:uri="http://schemas.microsoft.com/office/2006/metadata/properties"/>
+    <ds:schemaRef ds:uri="http://schemas.microsoft.com/office/infopath/2007/PartnerControls"/>
+    <ds:schemaRef ds:uri="b49d1840-1f63-4b77-aff2-e9684882a6b8"/>
+  </ds:schemaRefs>
+</ds:datastoreItem>
 </file>
 
-<file path=customXml/itemProps1.xml><?xml version="1.0" encoding="utf-8"?>
+<file path=customXml/itemProps4.xml><?xml version="1.0" encoding="utf-8"?>
 <ds:datastoreItem xmlns:ds="http://schemas.openxmlformats.org/officeDocument/2006/customXml" ds:itemID="{39C27B35-EFEB-4670-A8C7-2085EC094EAA}">
   <ds:schemaRefs>
     <ds:schemaRef ds:uri="http://schemas.microsoft.com/office/2006/metadata/contentType"/>
@@ -7604,30 +8610,4 @@
     <ds:schemaRef ds:uri="http://schemas.microsoft.com/internal/obd"/>
   </ds:schemaRefs>
 </ds:datastoreItem>
-</file>
-
-<file path=customXml/itemProps2.xml><?xml version="1.0" encoding="utf-8"?>
-<ds:datastoreItem xmlns:ds="http://schemas.openxmlformats.org/officeDocument/2006/customXml" ds:itemID="{58CC2CAD-3C33-4DCD-AEAA-5EA54FE15E78}">
-  <ds:schemaRefs>
-    <ds:schemaRef ds:uri="http://schemas.microsoft.com/office/2006/metadata/properties"/>
-    <ds:schemaRef ds:uri="http://schemas.microsoft.com/office/infopath/2007/PartnerControls"/>
-    <ds:schemaRef ds:uri="b49d1840-1f63-4b77-aff2-e9684882a6b8"/>
-  </ds:schemaRefs>
-</ds:datastoreItem>
-</file>
-
-<file path=customXml/itemProps3.xml><?xml version="1.0" encoding="utf-8"?>
-<ds:datastoreItem xmlns:ds="http://schemas.openxmlformats.org/officeDocument/2006/customXml" ds:itemID="{C98C9BC1-1AA1-4D66-86B7-45DA931ABB59}">
-  <ds:schemaRefs>
-    <ds:schemaRef ds:uri="http://schemas.openxmlformats.org/officeDocument/2006/bibliography"/>
-  </ds:schemaRefs>
-</ds:datastoreItem>
-</file>
-
-<file path=customXml/itemProps4.xml><?xml version="1.0" encoding="utf-8"?>
-<ds:datastoreItem xmlns:ds="http://schemas.openxmlformats.org/officeDocument/2006/customXml" ds:itemID="{4DD6AB22-E431-44DF-AE9F-75ACC487ACE3}">
-  <ds:schemaRefs>
-    <ds:schemaRef ds:uri="http://schemas.microsoft.com/sharepoint/v3/contenttype/forms"/>
-  </ds:schemaRefs>
-</ds:datastoreItem>
 </file>
</xml_diff>